<commit_message>
France ? + rapport ok + trucs random (commit final ? 😭)
</commit_message>
<xml_diff>
--- a/Sujet_et_Compte_rendu/Rapport ISIWEB4SHOP.docx
+++ b/Sujet_et_Compte_rendu/Rapport ISIWEB4SHOP.docx
@@ -4,15 +4,16 @@
   <w:body>
     <w:p>
       <w:pPr>
-        <w:pStyle w:val="Titre"/>
-      </w:pPr>
-      <w:r>
-        <w:t>Rapport ISIWEB4SHOP :</w:t>
-      </w:r>
-    </w:p>
-    <w:p>
-      <w:pPr>
-        <w:pStyle w:val="Titre1"/>
+        <w:pStyle w:val="Title"/>
+        <w:jc w:val="center"/>
+      </w:pPr>
+      <w:r>
+        <w:t>Rapport ISIWEB4SHOP</w:t>
+      </w:r>
+    </w:p>
+    <w:p>
+      <w:pPr>
+        <w:pStyle w:val="Heading1"/>
       </w:pPr>
       <w:r>
         <w:t>Présentation du site :</w:t>
@@ -20,12 +21,39 @@
     </w:p>
     <w:p>
       <w:r>
-        <w:t xml:space="preserve">Cette partie présente brièvement chaque page du cite ce qu’elles présentent, ce qu’elles permettent de faire et leurs particularités. </w:t>
-      </w:r>
-    </w:p>
-    <w:p>
-      <w:pPr>
-        <w:pStyle w:val="Titre2"/>
+        <w:t>Cette partie présente brièvement</w:t>
+      </w:r>
+      <w:r>
+        <w:t xml:space="preserve"> pour</w:t>
+      </w:r>
+      <w:r>
+        <w:t xml:space="preserve"> </w:t>
+      </w:r>
+      <w:r>
+        <w:t xml:space="preserve">chaque </w:t>
+      </w:r>
+      <w:r>
+        <w:t>page</w:t>
+      </w:r>
+      <w:r>
+        <w:t xml:space="preserve"> du </w:t>
+      </w:r>
+      <w:r>
+        <w:t>s</w:t>
+      </w:r>
+      <w:r>
+        <w:t xml:space="preserve">ite ce qu’elles </w:t>
+      </w:r>
+      <w:r>
+        <w:t>mettent en forme</w:t>
+      </w:r>
+      <w:r>
+        <w:t xml:space="preserve">, ce qu’elles permettent de faire et leurs particularités. </w:t>
+      </w:r>
+    </w:p>
+    <w:p>
+      <w:pPr>
+        <w:pStyle w:val="Heading2"/>
       </w:pPr>
       <w:r>
         <w:t>vue client</w:t>
@@ -41,7 +69,7 @@
     </w:p>
     <w:p>
       <w:pPr>
-        <w:pStyle w:val="Titre3"/>
+        <w:pStyle w:val="Heading3"/>
       </w:pPr>
       <w:r>
         <w:t>La barre de navigation :</w:t>
@@ -131,7 +159,7 @@
     <w:p/>
     <w:p>
       <w:pPr>
-        <w:pStyle w:val="Titre3"/>
+        <w:pStyle w:val="Heading3"/>
       </w:pPr>
       <w:r>
         <w:t>Le pied de page :</w:t>
@@ -143,7 +171,7 @@
           <w:noProof/>
         </w:rPr>
         <w:drawing>
-          <wp:anchor distT="0" distB="0" distL="114300" distR="114300" simplePos="0" relativeHeight="251668480" behindDoc="0" locked="0" layoutInCell="1" allowOverlap="1" wp14:anchorId="108D04D7" wp14:editId="2403CB1F">
+          <wp:anchor distT="0" distB="0" distL="114300" distR="114300" simplePos="0" relativeHeight="251668480" behindDoc="0" locked="0" layoutInCell="1" allowOverlap="1" wp14:anchorId="108D04D7" wp14:editId="15097358">
             <wp:simplePos x="0" y="0"/>
             <wp:positionH relativeFrom="margin">
               <wp:posOffset>25400</wp:posOffset>
@@ -215,7 +243,7 @@
     <w:p/>
     <w:p>
       <w:pPr>
-        <w:pStyle w:val="Titre3"/>
+        <w:pStyle w:val="Heading3"/>
       </w:pPr>
       <w:r>
         <w:t>L’ACCUEIL</w:t>
@@ -319,7 +347,7 @@
     </w:p>
     <w:p>
       <w:pPr>
-        <w:pStyle w:val="Titre3"/>
+        <w:pStyle w:val="Heading3"/>
       </w:pPr>
       <w:r>
         <w:lastRenderedPageBreak/>
@@ -403,7 +431,19 @@
     </w:p>
     <w:p>
       <w:r>
-        <w:t>Après avoir choisie le type de produit auquel on veut accéder, cette page nous présente le nom de chaque produit accompagné d’une image cliquable qui nous envoie vers les pages produits correspondantes.</w:t>
+        <w:t>Une fois le</w:t>
+      </w:r>
+      <w:r>
+        <w:t xml:space="preserve"> type de produit </w:t>
+      </w:r>
+      <w:r>
+        <w:t>désiré choisi</w:t>
+      </w:r>
+      <w:r>
+        <w:t xml:space="preserve">, cette page nous présente le nom de chaque produit accompagné d’une image cliquable qui nous envoie vers </w:t>
+      </w:r>
+      <w:r>
+        <w:t>la page du produit en question</w:t>
       </w:r>
     </w:p>
     <w:p>
@@ -414,7 +454,7 @@
     <w:p/>
     <w:p>
       <w:pPr>
-        <w:pStyle w:val="Titre3"/>
+        <w:pStyle w:val="Heading3"/>
       </w:pPr>
       <w:r>
         <w:t>Page produit</w:t>
@@ -495,24 +535,36 @@
         </w:drawing>
       </w:r>
       <w:r>
-        <w:t>Cette page nous montre la description, le prix, le stock restant et les avis d’ancien consommateurs.</w:t>
-      </w:r>
-      <w:r>
-        <w:t xml:space="preserve"> </w:t>
-      </w:r>
-    </w:p>
-    <w:p>
-      <w:r>
-        <w:t xml:space="preserve">Cette page nous permet d’ajouter une quantité choisie du produit </w:t>
-      </w:r>
-      <w:r>
-        <w:t>au panier</w:t>
-      </w:r>
-      <w:r>
-        <w:t xml:space="preserve"> qui est alors soustraite au stock disponible</w:t>
+        <w:t>Cette page nous montre la description, le prix, le stock restant et les avis</w:t>
+      </w:r>
+      <w:r>
+        <w:t xml:space="preserve"> des</w:t>
+      </w:r>
+      <w:r>
+        <w:t xml:space="preserve"> consommateurs</w:t>
+      </w:r>
+      <w:r>
+        <w:t xml:space="preserve"> pour un produit</w:t>
       </w:r>
       <w:r>
         <w:t>.</w:t>
+      </w:r>
+    </w:p>
+    <w:p>
+      <w:r>
+        <w:t>Elle permet</w:t>
+      </w:r>
+      <w:r>
+        <w:t xml:space="preserve"> d’ajouter </w:t>
+      </w:r>
+      <w:r>
+        <w:t xml:space="preserve">au panier </w:t>
+      </w:r>
+      <w:r>
+        <w:t xml:space="preserve">une quantité </w:t>
+      </w:r>
+      <w:r>
+        <w:t>arbitraire de produit, qui est également retirée du stock.</w:t>
       </w:r>
     </w:p>
     <w:p>
@@ -522,7 +574,7 @@
         </w:rPr>
       </w:pPr>
       <w:r>
-        <w:t>Le bouton retour nous renvoie sur la page shop correspondant au type du produits.</w:t>
+        <w:t>Le bouton retour nous renvoie sur la page shop correspondant au type du produit.</w:t>
       </w:r>
       <w:r>
         <w:rPr>
@@ -552,7 +604,7 @@
     </w:p>
     <w:p>
       <w:pPr>
-        <w:pStyle w:val="Titre3"/>
+        <w:pStyle w:val="Heading3"/>
       </w:pPr>
       <w:r>
         <w:lastRenderedPageBreak/>
@@ -564,7 +616,28 @@
     </w:p>
     <w:p>
       <w:r>
-        <w:t>Pages permettant de se connecter ou de se créer un compte en renseignant toutes les informations nécessaires. Il y a des contrainte sur les champs : tel que pour l’adresse e-mail et les mots de passe.</w:t>
+        <w:t xml:space="preserve">Pages permettant de se connecter ou de </w:t>
+      </w:r>
+      <w:r>
+        <w:t>c</w:t>
+      </w:r>
+      <w:r>
+        <w:t xml:space="preserve">réer un compte en renseignant toutes les informations nécessaires. </w:t>
+      </w:r>
+      <w:r>
+        <w:t xml:space="preserve">On ne peut pas mettre ce qu’on veut dans les champs, </w:t>
+      </w:r>
+      <w:r>
+        <w:t>comme l’illustre ci-dessous les captures d’écran de</w:t>
+      </w:r>
+      <w:r>
+        <w:t xml:space="preserve"> l’adresse mail et </w:t>
+      </w:r>
+      <w:r>
+        <w:t>des</w:t>
+      </w:r>
+      <w:r>
+        <w:t xml:space="preserve"> mots de passe.</w:t>
       </w:r>
       <w:r>
         <w:rPr>
@@ -649,7 +722,7 @@
           <w:noProof/>
         </w:rPr>
         <w:drawing>
-          <wp:anchor distT="0" distB="0" distL="114300" distR="114300" simplePos="0" relativeHeight="251673600" behindDoc="0" locked="0" layoutInCell="1" allowOverlap="1" wp14:anchorId="587AD390" wp14:editId="61DE30D2">
+          <wp:anchor distT="0" distB="0" distL="114300" distR="114300" simplePos="0" relativeHeight="251673600" behindDoc="0" locked="0" layoutInCell="1" allowOverlap="1" wp14:anchorId="587AD390" wp14:editId="3709FBB1">
             <wp:simplePos x="0" y="0"/>
             <wp:positionH relativeFrom="column">
               <wp:posOffset>4154805</wp:posOffset>
@@ -857,8 +930,19 @@
     </w:p>
     <w:p/>
     <w:p>
-      <w:pPr>
-        <w:pStyle w:val="Titre3"/>
+      <w:r>
+        <w:t>De plus, lors de la validation de l’un de ces formulaires, certaines informations sont vérifiées (comme le pseudo ou le mot de passe, respectivement pour l’enregistrement et la connexion), et un message est affiché dans le cas d’une erreur : L’utilisateur ne peut pas utiliser un pseudo déjà pris</w:t>
+      </w:r>
+      <w:r>
+        <w:t xml:space="preserve"> (même si c’est par un admin)</w:t>
+      </w:r>
+      <w:r>
+        <w:t xml:space="preserve"> ou se connecter avec des identifiants invalides.</w:t>
+      </w:r>
+    </w:p>
+    <w:p>
+      <w:pPr>
+        <w:pStyle w:val="Heading3"/>
       </w:pPr>
       <w:r>
         <w:t>Le panier :</w:t>
@@ -926,7 +1010,7 @@
     </w:p>
     <w:p>
       <w:pPr>
-        <w:pStyle w:val="Paragraphedeliste"/>
+        <w:pStyle w:val="ListParagraph"/>
         <w:numPr>
           <w:ilvl w:val="0"/>
           <w:numId w:val="1"/>
@@ -953,18 +1037,37 @@
     </w:p>
     <w:p>
       <w:pPr>
-        <w:pStyle w:val="Paragraphedeliste"/>
+        <w:pStyle w:val="ListParagraph"/>
         <w:numPr>
           <w:ilvl w:val="0"/>
           <w:numId w:val="1"/>
         </w:numPr>
       </w:pPr>
       <w:r>
-        <w:t>Une deuxième fois sous forme de pré facture indiquant les prix unitaires, les quantités et le prix total du panier.</w:t>
-      </w:r>
-    </w:p>
-    <w:p>
-      <w:r>
+        <w:t xml:space="preserve">Une deuxième fois sous </w:t>
+      </w:r>
+      <w:r>
+        <w:t xml:space="preserve">une </w:t>
+      </w:r>
+      <w:r>
+        <w:t xml:space="preserve">forme </w:t>
+      </w:r>
+      <w:r>
+        <w:t>plus compacte</w:t>
+      </w:r>
+      <w:r>
+        <w:t xml:space="preserve"> indiquant les prix unitaires, les quantités </w:t>
+      </w:r>
+      <w:r>
+        <w:t xml:space="preserve">de chaque produits </w:t>
+      </w:r>
+      <w:r>
+        <w:t>et le prix total du panier.</w:t>
+      </w:r>
+    </w:p>
+    <w:p>
+      <w:r>
+        <w:lastRenderedPageBreak/>
         <w:t>On retrouve en bas de la page le bouton « Abandonner la panier » qui supprime tout le panier et réactualise les stocks.</w:t>
       </w:r>
     </w:p>
@@ -982,21 +1085,35 @@
         <w:t>le panier »</w:t>
       </w:r>
       <w:r>
-        <w:t xml:space="preserve"> nous redirige vers la page paiement</w:t>
-      </w:r>
-      <w:r>
-        <w:t xml:space="preserve"> si nous somme connecter, sinon le bouton deviens « Connectez-vous pour valider le panier » et nous redirige vers l’écran de connexion.</w:t>
-      </w:r>
-      <w:r>
-        <w:br w:type="page"/>
-      </w:r>
-    </w:p>
-    <w:p>
-      <w:pPr>
-        <w:pStyle w:val="Titre3"/>
-      </w:pPr>
-      <w:r>
-        <w:lastRenderedPageBreak/>
+        <w:t xml:space="preserve"> </w:t>
+      </w:r>
+      <w:r>
+        <w:t>redirige les utilisateurs connectés vers la page de payement</w:t>
+      </w:r>
+      <w:r>
+        <w:t xml:space="preserve">, </w:t>
+      </w:r>
+      <w:r>
+        <w:t>et pour les utilisateurs non connectés</w:t>
+      </w:r>
+      <w:r>
+        <w:t xml:space="preserve"> le bouton deviens « Connectez-vous pour valider le panier » et redirige vers </w:t>
+      </w:r>
+      <w:r>
+        <w:t>la page</w:t>
+      </w:r>
+      <w:r>
+        <w:t xml:space="preserve"> de connexion.</w:t>
+      </w:r>
+      <w:r>
+        <w:t xml:space="preserve"> Créer un compte à ce moment là ne supprime pas le panier.</w:t>
+      </w:r>
+    </w:p>
+    <w:p>
+      <w:pPr>
+        <w:pStyle w:val="Heading3"/>
+      </w:pPr>
+      <w:r>
         <w:t>Page paiement :</w:t>
       </w:r>
     </w:p>
@@ -1005,24 +1122,22 @@
         <w:t xml:space="preserve">Cette page nous permet de modifier si nécessaire les informations relatives à la future commande grâce à trois formulaires : </w:t>
       </w:r>
     </w:p>
-    <w:p>
-      <w:r>
-        <w:rPr>
-          <w:noProof/>
-        </w:rPr>
+    <w:p/>
+    <w:p>
+      <w:r>
         <w:drawing>
-          <wp:anchor distT="0" distB="0" distL="114300" distR="114300" simplePos="0" relativeHeight="251662336" behindDoc="0" locked="0" layoutInCell="1" allowOverlap="1" wp14:anchorId="32E442E6" wp14:editId="23384B60">
+          <wp:anchor distT="0" distB="0" distL="114300" distR="114300" simplePos="0" relativeHeight="251680768" behindDoc="0" locked="0" layoutInCell="1" allowOverlap="1" wp14:anchorId="3CAF3647" wp14:editId="3C89A12D">
             <wp:simplePos x="0" y="0"/>
             <wp:positionH relativeFrom="margin">
-              <wp:posOffset>-2540</wp:posOffset>
+              <wp:align>left</wp:align>
             </wp:positionH>
             <wp:positionV relativeFrom="paragraph">
-              <wp:posOffset>195580</wp:posOffset>
+              <wp:posOffset>6985</wp:posOffset>
             </wp:positionV>
-            <wp:extent cx="3742055" cy="1399540"/>
-            <wp:effectExtent l="152400" t="152400" r="353695" b="353060"/>
+            <wp:extent cx="3792220" cy="1419860"/>
+            <wp:effectExtent l="0" t="0" r="0" b="8890"/>
             <wp:wrapSquare wrapText="bothSides"/>
-            <wp:docPr id="1761524816" name="Image 1"/>
+            <wp:docPr id="1750851440" name="Picture 1" descr="A screenshot of a login form&#10;&#10;Description automatically generated"/>
             <wp:cNvGraphicFramePr>
               <a:graphicFrameLocks xmlns:a="http://schemas.openxmlformats.org/drawingml/2006/main" noChangeAspect="1"/>
             </wp:cNvGraphicFramePr>
@@ -1030,7 +1145,7 @@
               <a:graphicData uri="http://schemas.openxmlformats.org/drawingml/2006/picture">
                 <pic:pic xmlns:pic="http://schemas.openxmlformats.org/drawingml/2006/picture">
                   <pic:nvPicPr>
-                    <pic:cNvPr id="1761524816" name=""/>
+                    <pic:cNvPr id="1750851440" name="Picture 1" descr="A screenshot of a login form&#10;&#10;Description automatically generated"/>
                     <pic:cNvPicPr/>
                   </pic:nvPicPr>
                   <pic:blipFill>
@@ -1048,21 +1163,11 @@
                   <pic:spPr>
                     <a:xfrm>
                       <a:off x="0" y="0"/>
-                      <a:ext cx="3742055" cy="1399540"/>
+                      <a:ext cx="3795500" cy="1421146"/>
                     </a:xfrm>
                     <a:prstGeom prst="rect">
                       <a:avLst/>
                     </a:prstGeom>
-                    <a:ln>
-                      <a:noFill/>
-                    </a:ln>
-                    <a:effectLst>
-                      <a:outerShdw blurRad="292100" dist="139700" dir="2700000" algn="tl" rotWithShape="0">
-                        <a:srgbClr val="333333">
-                          <a:alpha val="65000"/>
-                        </a:srgbClr>
-                      </a:outerShdw>
-                    </a:effectLst>
                   </pic:spPr>
                 </pic:pic>
               </a:graphicData>
@@ -1077,40 +1182,37 @@
         </w:drawing>
       </w:r>
     </w:p>
+    <w:p>
+      <w:r>
+        <w:t xml:space="preserve">L’adresse principal </w:t>
+      </w:r>
+      <w:r>
+        <w:t xml:space="preserve">(adresse de facturation) qui a été rentée </w:t>
+      </w:r>
+      <w:r>
+        <w:t>à</w:t>
+      </w:r>
+      <w:r>
+        <w:t xml:space="preserve"> la création de votre compte.</w:t>
+      </w:r>
+    </w:p>
     <w:p/>
-    <w:p>
-      <w:r>
-        <w:t xml:space="preserve">L’adresse principal </w:t>
-      </w:r>
-      <w:r>
-        <w:t xml:space="preserve">(adresse de facturation) qui a été rentée </w:t>
-      </w:r>
-      <w:r>
-        <w:t>à</w:t>
-      </w:r>
-      <w:r>
-        <w:t xml:space="preserve"> la création de votre compte.</w:t>
-      </w:r>
-    </w:p>
     <w:p/>
     <w:p>
       <w:r>
-        <w:rPr>
-          <w:noProof/>
-        </w:rPr>
         <w:drawing>
-          <wp:anchor distT="0" distB="0" distL="114300" distR="114300" simplePos="0" relativeHeight="251663360" behindDoc="0" locked="0" layoutInCell="1" allowOverlap="1" wp14:anchorId="1CC46748" wp14:editId="468E72FD">
+          <wp:anchor distT="0" distB="0" distL="114300" distR="114300" simplePos="0" relativeHeight="251681792" behindDoc="0" locked="0" layoutInCell="1" allowOverlap="1" wp14:anchorId="5A3E1DCF" wp14:editId="0D0EBA79">
             <wp:simplePos x="0" y="0"/>
-            <wp:positionH relativeFrom="margin">
-              <wp:posOffset>10160</wp:posOffset>
+            <wp:positionH relativeFrom="column">
+              <wp:posOffset>635</wp:posOffset>
             </wp:positionH>
             <wp:positionV relativeFrom="paragraph">
-              <wp:posOffset>154305</wp:posOffset>
+              <wp:posOffset>0</wp:posOffset>
             </wp:positionV>
-            <wp:extent cx="3729355" cy="1543050"/>
-            <wp:effectExtent l="152400" t="152400" r="366395" b="361950"/>
+            <wp:extent cx="3787775" cy="1551305"/>
+            <wp:effectExtent l="0" t="0" r="3175" b="0"/>
             <wp:wrapSquare wrapText="bothSides"/>
-            <wp:docPr id="94696682" name="Image 1"/>
+            <wp:docPr id="1581325385" name="Picture 1" descr="A screenshot of a computer&#10;&#10;Description automatically generated"/>
             <wp:cNvGraphicFramePr>
               <a:graphicFrameLocks xmlns:a="http://schemas.openxmlformats.org/drawingml/2006/main" noChangeAspect="1"/>
             </wp:cNvGraphicFramePr>
@@ -1118,7 +1220,7 @@
               <a:graphicData uri="http://schemas.openxmlformats.org/drawingml/2006/picture">
                 <pic:pic xmlns:pic="http://schemas.openxmlformats.org/drawingml/2006/picture">
                   <pic:nvPicPr>
-                    <pic:cNvPr id="94696682" name=""/>
+                    <pic:cNvPr id="1581325385" name="Picture 1" descr="A screenshot of a computer&#10;&#10;Description automatically generated"/>
                     <pic:cNvPicPr/>
                   </pic:nvPicPr>
                   <pic:blipFill>
@@ -1136,59 +1238,45 @@
                   <pic:spPr>
                     <a:xfrm>
                       <a:off x="0" y="0"/>
-                      <a:ext cx="3729355" cy="1543050"/>
+                      <a:ext cx="3787775" cy="1551305"/>
                     </a:xfrm>
                     <a:prstGeom prst="rect">
                       <a:avLst/>
                     </a:prstGeom>
-                    <a:ln>
-                      <a:noFill/>
-                    </a:ln>
-                    <a:effectLst>
-                      <a:outerShdw blurRad="292100" dist="139700" dir="2700000" algn="tl" rotWithShape="0">
-                        <a:srgbClr val="333333">
-                          <a:alpha val="65000"/>
-                        </a:srgbClr>
-                      </a:outerShdw>
-                    </a:effectLst>
                   </pic:spPr>
                 </pic:pic>
               </a:graphicData>
             </a:graphic>
-            <wp14:sizeRelH relativeFrom="margin">
-              <wp14:pctWidth>0</wp14:pctWidth>
-            </wp14:sizeRelH>
-            <wp14:sizeRelV relativeFrom="margin">
-              <wp14:pctHeight>0</wp14:pctHeight>
-            </wp14:sizeRelV>
           </wp:anchor>
         </w:drawing>
       </w:r>
+      <w:r>
+        <w:t xml:space="preserve"> </w:t>
+      </w:r>
     </w:p>
     <w:p>
       <w:r>
         <w:t>L’adresse de livraison qui part défaut et l’adresse principale lors de la création d’une commande. Elle est n’est liée qu’a la commande.</w:t>
       </w:r>
     </w:p>
-    <w:p/>
     <w:p>
       <w:r>
         <w:rPr>
           <w:noProof/>
         </w:rPr>
         <w:drawing>
-          <wp:anchor distT="0" distB="0" distL="114300" distR="114300" simplePos="0" relativeHeight="251665408" behindDoc="0" locked="0" layoutInCell="1" allowOverlap="1" wp14:anchorId="65E777EC" wp14:editId="3E18A33A">
+          <wp:anchor distT="0" distB="0" distL="114300" distR="114300" simplePos="0" relativeHeight="251682816" behindDoc="0" locked="0" layoutInCell="1" allowOverlap="1" wp14:anchorId="4E62E73B" wp14:editId="35BC6D59">
             <wp:simplePos x="0" y="0"/>
             <wp:positionH relativeFrom="margin">
-              <wp:posOffset>20320</wp:posOffset>
+              <wp:align>left</wp:align>
             </wp:positionH>
             <wp:positionV relativeFrom="paragraph">
-              <wp:posOffset>140970</wp:posOffset>
+              <wp:posOffset>306070</wp:posOffset>
             </wp:positionV>
-            <wp:extent cx="3702685" cy="669925"/>
-            <wp:effectExtent l="152400" t="152400" r="354965" b="358775"/>
+            <wp:extent cx="3796030" cy="775335"/>
+            <wp:effectExtent l="0" t="0" r="0" b="5715"/>
             <wp:wrapSquare wrapText="bothSides"/>
-            <wp:docPr id="395796870" name="Image 1" descr="Une image contenant texte, Police, capture d’écran&#10;&#10;Description générée automatiquement"/>
+            <wp:docPr id="689441303" name="Picture 1" descr="A screenshot of a computer&#10;&#10;Description automatically generated"/>
             <wp:cNvGraphicFramePr>
               <a:graphicFrameLocks xmlns:a="http://schemas.openxmlformats.org/drawingml/2006/main" noChangeAspect="1"/>
             </wp:cNvGraphicFramePr>
@@ -1196,7 +1284,7 @@
               <a:graphicData uri="http://schemas.openxmlformats.org/drawingml/2006/picture">
                 <pic:pic xmlns:pic="http://schemas.openxmlformats.org/drawingml/2006/picture">
                   <pic:nvPicPr>
-                    <pic:cNvPr id="395796870" name="Image 1" descr="Une image contenant texte, Police, capture d’écran&#10;&#10;Description générée automatiquement"/>
+                    <pic:cNvPr id="689441303" name="Picture 1" descr="A screenshot of a computer&#10;&#10;Description automatically generated"/>
                     <pic:cNvPicPr/>
                   </pic:nvPicPr>
                   <pic:blipFill>
@@ -1214,21 +1302,11 @@
                   <pic:spPr>
                     <a:xfrm>
                       <a:off x="0" y="0"/>
-                      <a:ext cx="3702685" cy="669925"/>
+                      <a:ext cx="3796030" cy="775335"/>
                     </a:xfrm>
                     <a:prstGeom prst="rect">
                       <a:avLst/>
                     </a:prstGeom>
-                    <a:ln>
-                      <a:noFill/>
-                    </a:ln>
-                    <a:effectLst>
-                      <a:outerShdw blurRad="292100" dist="139700" dir="2700000" algn="tl" rotWithShape="0">
-                        <a:srgbClr val="333333">
-                          <a:alpha val="65000"/>
-                        </a:srgbClr>
-                      </a:outerShdw>
-                    </a:effectLst>
                   </pic:spPr>
                 </pic:pic>
               </a:graphicData>
@@ -1244,15 +1322,27 @@
       </w:r>
     </w:p>
     <w:p>
+      <w:pPr>
+        <w:rPr>
+          <w:noProof/>
+        </w:rPr>
+      </w:pPr>
+    </w:p>
+    <w:p>
       <w:r>
         <w:t>Le mode de Paiement.</w:t>
       </w:r>
     </w:p>
     <w:p/>
-    <w:p/>
-    <w:p>
-      <w:r>
-        <w:t xml:space="preserve">Enfin, « Continuer mes achats » nous renvois sur le panier. « Générer Facture » fait apparaitre </w:t>
+    <w:p>
+      <w:r>
+        <w:t xml:space="preserve">Enfin, « Continuer mes achats » renvois </w:t>
+      </w:r>
+      <w:r>
+        <w:t>vers</w:t>
+      </w:r>
+      <w:r>
+        <w:t xml:space="preserve"> le panier. « Générer Facture » fait apparaitre </w:t>
       </w:r>
       <w:r>
         <w:t>un pop-up</w:t>
@@ -1267,13 +1357,31 @@
         <w:t xml:space="preserve"> </w:t>
       </w:r>
       <w:r>
-        <w:t xml:space="preserve">PDF de la commande. « Valider Paiement » nous renvois sur la page d’accueil, envoi notre commande (elle n’est plus ni éditable ni consultable), et ouvre </w:t>
-      </w:r>
-      <w:r>
-        <w:t>peut-être</w:t>
-      </w:r>
-      <w:r>
-        <w:t xml:space="preserve"> un pop-up en fonction du mode de paiement (PayPal et Carte bancaire).</w:t>
+        <w:t xml:space="preserve">PDF de la commande. « Valider Paiement » renvois </w:t>
+      </w:r>
+      <w:r>
+        <w:t>vers</w:t>
+      </w:r>
+      <w:r>
+        <w:t xml:space="preserve"> la page d’accueil</w:t>
+      </w:r>
+      <w:r>
+        <w:t xml:space="preserve"> tout en</w:t>
+      </w:r>
+      <w:r>
+        <w:t xml:space="preserve"> </w:t>
+      </w:r>
+      <w:r>
+        <w:t>validant</w:t>
+      </w:r>
+      <w:r>
+        <w:t xml:space="preserve"> notre commande (elle n’est plus ni éditable ni consultable), et ouvre un pop-up</w:t>
+      </w:r>
+      <w:r>
+        <w:t xml:space="preserve"> -ou non-</w:t>
+      </w:r>
+      <w:r>
+        <w:t xml:space="preserve"> en fonction du mode de paiement (PayPal et Carte bancaire).</w:t>
       </w:r>
     </w:p>
     <w:p>
@@ -1283,7 +1391,7 @@
     </w:p>
     <w:p>
       <w:pPr>
-        <w:pStyle w:val="Titre3"/>
+        <w:pStyle w:val="Heading3"/>
       </w:pPr>
       <w:r>
         <w:lastRenderedPageBreak/>
@@ -1366,14 +1474,21 @@
         </w:drawing>
       </w:r>
     </w:p>
-    <w:p>
-      <w:r>
-        <w:t>La facture est toujours générée dans un pop-up, elle contient les informations suivantes :</w:t>
-      </w:r>
-    </w:p>
-    <w:p>
-      <w:pPr>
-        <w:pStyle w:val="Paragraphedeliste"/>
+    <w:p/>
+    <w:p>
+      <w:r>
+        <w:t xml:space="preserve">La facture est toujours générée dans un pop-up, </w:t>
+      </w:r>
+      <w:r>
+        <w:t>et</w:t>
+      </w:r>
+      <w:r>
+        <w:t xml:space="preserve"> contient les informations suivantes :</w:t>
+      </w:r>
+    </w:p>
+    <w:p>
+      <w:pPr>
+        <w:pStyle w:val="ListParagraph"/>
         <w:numPr>
           <w:ilvl w:val="0"/>
           <w:numId w:val="1"/>
@@ -1388,7 +1503,7 @@
     </w:p>
     <w:p>
       <w:pPr>
-        <w:pStyle w:val="Paragraphedeliste"/>
+        <w:pStyle w:val="ListParagraph"/>
         <w:numPr>
           <w:ilvl w:val="0"/>
           <w:numId w:val="1"/>
@@ -1400,7 +1515,7 @@
     </w:p>
     <w:p>
       <w:pPr>
-        <w:pStyle w:val="Paragraphedeliste"/>
+        <w:pStyle w:val="ListParagraph"/>
         <w:numPr>
           <w:ilvl w:val="0"/>
           <w:numId w:val="1"/>
@@ -1418,26 +1533,50 @@
     </w:p>
     <w:p>
       <w:pPr>
-        <w:pStyle w:val="Paragraphedeliste"/>
+        <w:pStyle w:val="ListParagraph"/>
         <w:numPr>
           <w:ilvl w:val="0"/>
           <w:numId w:val="1"/>
         </w:numPr>
       </w:pPr>
       <w:r>
-        <w:t xml:space="preserve"> Un tableau avec description des couts pour chaque produits et le total.</w:t>
-      </w:r>
-    </w:p>
-    <w:p>
-      <w:pPr>
-        <w:pStyle w:val="Paragraphedeliste"/>
+        <w:t xml:space="preserve"> Un tableau </w:t>
+      </w:r>
+      <w:r>
+        <w:t xml:space="preserve">décrivant </w:t>
+      </w:r>
+      <w:r>
+        <w:t>les quantités</w:t>
+      </w:r>
+      <w:r>
+        <w:t>, les prix, les sous totaux pour chaque produit, ainsi que le prix total</w:t>
+      </w:r>
+      <w:r>
+        <w:t xml:space="preserve"> de la commande.</w:t>
+      </w:r>
+    </w:p>
+    <w:p>
+      <w:pPr>
+        <w:pStyle w:val="ListParagraph"/>
         <w:numPr>
           <w:ilvl w:val="0"/>
           <w:numId w:val="1"/>
         </w:numPr>
       </w:pPr>
       <w:r>
-        <w:t xml:space="preserve"> Un petit texte qui dépend du mode de paiement</w:t>
+        <w:t xml:space="preserve"> Un petit texte </w:t>
+      </w:r>
+      <w:r>
+        <w:t>dép</w:t>
+      </w:r>
+      <w:r>
+        <w:t>en</w:t>
+      </w:r>
+      <w:r>
+        <w:t>dant</w:t>
+      </w:r>
+      <w:r>
+        <w:t xml:space="preserve"> du mode de paiement</w:t>
       </w:r>
     </w:p>
     <w:p/>
@@ -1447,7 +1586,7 @@
     <w:p/>
     <w:p>
       <w:pPr>
-        <w:pStyle w:val="Titre2"/>
+        <w:pStyle w:val="Heading2"/>
       </w:pPr>
       <w:r>
         <w:t>vue</w:t>
@@ -1458,7 +1597,19 @@
     </w:p>
     <w:p>
       <w:r>
-        <w:t>Lorsque vous vous connectez avec un compte reconnu comme étant administrateur.</w:t>
+        <w:t xml:space="preserve">Lorsque </w:t>
+      </w:r>
+      <w:r>
+        <w:t xml:space="preserve">la connexion se fait avec </w:t>
+      </w:r>
+      <w:r>
+        <w:t>un compte reconnu comme étant</w:t>
+      </w:r>
+      <w:r>
+        <w:t xml:space="preserve"> celui d’un</w:t>
+      </w:r>
+      <w:r>
+        <w:t xml:space="preserve"> administrateur.</w:t>
       </w:r>
     </w:p>
     <w:p>
@@ -1472,7 +1623,7 @@
     </w:p>
     <w:p>
       <w:pPr>
-        <w:pStyle w:val="Titre3"/>
+        <w:pStyle w:val="Heading3"/>
       </w:pPr>
       <w:r>
         <w:t>Une nouvelle Barre de navigation :</w:t>
@@ -1484,16 +1635,16 @@
           <w:noProof/>
         </w:rPr>
         <w:drawing>
-          <wp:anchor distT="0" distB="0" distL="114300" distR="114300" simplePos="0" relativeHeight="251675648" behindDoc="0" locked="0" layoutInCell="1" allowOverlap="1" wp14:anchorId="2A47FF80" wp14:editId="0B368B66">
+          <wp:anchor distT="0" distB="0" distL="114300" distR="0" simplePos="0" relativeHeight="251675648" behindDoc="0" locked="0" layoutInCell="1" allowOverlap="1" wp14:anchorId="2A47FF80" wp14:editId="2561638F">
             <wp:simplePos x="0" y="0"/>
             <wp:positionH relativeFrom="margin">
-              <wp:align>left</wp:align>
+              <wp:posOffset>-75565</wp:posOffset>
             </wp:positionH>
             <wp:positionV relativeFrom="paragraph">
-              <wp:posOffset>221615</wp:posOffset>
+              <wp:posOffset>157480</wp:posOffset>
             </wp:positionV>
-            <wp:extent cx="3587750" cy="368300"/>
-            <wp:effectExtent l="152400" t="152400" r="355600" b="355600"/>
+            <wp:extent cx="3430800" cy="352800"/>
+            <wp:effectExtent l="152400" t="152400" r="360680" b="371475"/>
             <wp:wrapSquare wrapText="bothSides"/>
             <wp:docPr id="1339061322" name="Image 1"/>
             <wp:cNvGraphicFramePr>
@@ -1506,7 +1657,7 @@
                     <pic:cNvPr id="1339061322" name=""/>
                     <pic:cNvPicPr/>
                   </pic:nvPicPr>
-                  <pic:blipFill>
+                  <pic:blipFill rotWithShape="1">
                     <a:blip r:embed="rId20" cstate="print">
                       <a:extLst>
                         <a:ext uri="{28A0092B-C50C-407E-A947-70E740481C1C}">
@@ -1514,14 +1665,13 @@
                         </a:ext>
                       </a:extLst>
                     </a:blip>
-                    <a:stretch>
-                      <a:fillRect/>
-                    </a:stretch>
+                    <a:srcRect r="4425" b="4075"/>
+                    <a:stretch/>
                   </pic:blipFill>
-                  <pic:spPr>
+                  <pic:spPr bwMode="auto">
                     <a:xfrm>
                       <a:off x="0" y="0"/>
-                      <a:ext cx="3587750" cy="368300"/>
+                      <a:ext cx="3430800" cy="352800"/>
                     </a:xfrm>
                     <a:prstGeom prst="rect">
                       <a:avLst/>
@@ -1536,6 +1686,11 @@
                         </a:srgbClr>
                       </a:outerShdw>
                     </a:effectLst>
+                    <a:extLst>
+                      <a:ext uri="{53640926-AAD7-44D8-BBD7-CCE9431645EC}">
+                        <a14:shadowObscured xmlns:a14="http://schemas.microsoft.com/office/drawing/2010/main"/>
+                      </a:ext>
+                    </a:extLst>
                   </pic:spPr>
                 </pic:pic>
               </a:graphicData>
@@ -1550,12 +1705,27 @@
         </w:drawing>
       </w:r>
       <w:r>
-        <w:t>Des changement son nécessaire car en tant qu’admin, il est impossible de commander et de créer un panier.</w:t>
-      </w:r>
-    </w:p>
-    <w:p>
-      <w:pPr>
-        <w:pStyle w:val="Titre3"/>
+        <w:t xml:space="preserve">Des changement son nécessaire car </w:t>
+      </w:r>
+      <w:r>
+        <w:t xml:space="preserve">ce sont d’autres fonctionnalités qui </w:t>
+      </w:r>
+      <w:r>
+        <w:t>intéressent</w:t>
+      </w:r>
+      <w:r>
+        <w:t xml:space="preserve"> les administrateurs : gérer </w:t>
+      </w:r>
+      <w:r>
+        <w:t>les commandes</w:t>
+      </w:r>
+      <w:r>
+        <w:t xml:space="preserve"> et les stocks.</w:t>
+      </w:r>
+    </w:p>
+    <w:p>
+      <w:pPr>
+        <w:pStyle w:val="Heading3"/>
       </w:pPr>
       <w:r>
         <w:t>les page produits en administrateur :</w:t>
@@ -1567,7 +1737,7 @@
           <w:noProof/>
         </w:rPr>
         <w:drawing>
-          <wp:anchor distT="0" distB="0" distL="114300" distR="114300" simplePos="0" relativeHeight="251676672" behindDoc="0" locked="0" layoutInCell="1" allowOverlap="1" wp14:anchorId="7AF17F10" wp14:editId="1D33512A">
+          <wp:anchor distT="0" distB="0" distL="114300" distR="71755" simplePos="0" relativeHeight="251676672" behindDoc="0" locked="0" layoutInCell="1" allowOverlap="1" wp14:anchorId="7AF17F10" wp14:editId="4F291ABB">
             <wp:simplePos x="0" y="0"/>
             <wp:positionH relativeFrom="margin">
               <wp:align>left</wp:align>
@@ -1575,8 +1745,8 @@
             <wp:positionV relativeFrom="paragraph">
               <wp:posOffset>222250</wp:posOffset>
             </wp:positionV>
-            <wp:extent cx="3600450" cy="1467485"/>
-            <wp:effectExtent l="152400" t="152400" r="361950" b="361315"/>
+            <wp:extent cx="3600000" cy="1468800"/>
+            <wp:effectExtent l="152400" t="152400" r="362585" b="360045"/>
             <wp:wrapSquare wrapText="bothSides"/>
             <wp:docPr id="2001615296" name="Image 1" descr="Une image contenant texte, capture d’écran, fruit, Système d’exploitation"/>
             <wp:cNvGraphicFramePr>
@@ -1604,7 +1774,7 @@
                   <pic:spPr>
                     <a:xfrm>
                       <a:off x="0" y="0"/>
-                      <a:ext cx="3600450" cy="1467485"/>
+                      <a:ext cx="3600000" cy="1468800"/>
                     </a:xfrm>
                     <a:prstGeom prst="rect">
                       <a:avLst/>
@@ -1635,20 +1805,26 @@
     </w:p>
     <w:p>
       <w:r>
-        <w:t xml:space="preserve">En tant qu’administrateur, le bouton ajouter au panier est remplacé par ajouter au Stock, cela permet de remettre des produits en stock après </w:t>
-      </w:r>
-      <w:r>
-        <w:t>plusieurs ventes</w:t>
-      </w:r>
-      <w:r>
-        <w:t>.</w:t>
+        <w:t xml:space="preserve">Pour les </w:t>
+      </w:r>
+      <w:r>
+        <w:t>administrateur</w:t>
+      </w:r>
+      <w:r>
+        <w:t>s</w:t>
+      </w:r>
+      <w:r>
+        <w:t xml:space="preserve">, le bouton ajouter au panier est remplacé par ajouter au Stock, </w:t>
+      </w:r>
+      <w:r>
+        <w:t>afin d’actualiser le site quand les marchandises arrivent.</w:t>
       </w:r>
     </w:p>
     <w:p/>
     <w:p/>
     <w:p>
       <w:pPr>
-        <w:pStyle w:val="Titre3"/>
+        <w:pStyle w:val="Heading3"/>
         <w:rPr>
           <w:noProof/>
         </w:rPr>
@@ -1670,7 +1846,7 @@
           <w:noProof/>
         </w:rPr>
         <w:drawing>
-          <wp:inline distT="0" distB="0" distL="0" distR="0" wp14:anchorId="3346F170" wp14:editId="75A82118">
+          <wp:inline distT="0" distB="0" distL="0" distR="0" wp14:anchorId="3346F170" wp14:editId="1874EC94">
             <wp:extent cx="5351253" cy="2552935"/>
             <wp:effectExtent l="152400" t="152400" r="363855" b="361950"/>
             <wp:docPr id="694432314" name="Image 1" descr="Une image contenant texte, capture d’écran, Police, conception&#10;&#10;Description générée automatiquement"/>
@@ -1743,7 +1919,7 @@
     </w:p>
     <w:p>
       <w:pPr>
-        <w:pStyle w:val="Paragraphedeliste"/>
+        <w:pStyle w:val="ListParagraph"/>
         <w:numPr>
           <w:ilvl w:val="0"/>
           <w:numId w:val="1"/>
@@ -1762,12 +1938,15 @@
         <w:t>validé</w:t>
       </w:r>
       <w:r>
+        <w:t xml:space="preserve"> par l’administrateur, donc en cours d’envois</w:t>
+      </w:r>
+      <w:r>
         <w:t xml:space="preserve"> (noir).</w:t>
       </w:r>
     </w:p>
     <w:p>
       <w:pPr>
-        <w:pStyle w:val="Paragraphedeliste"/>
+        <w:pStyle w:val="ListParagraph"/>
         <w:numPr>
           <w:ilvl w:val="0"/>
           <w:numId w:val="1"/>
@@ -1788,7 +1967,7 @@
     </w:p>
     <w:p>
       <w:pPr>
-        <w:pStyle w:val="Paragraphedeliste"/>
+        <w:pStyle w:val="ListParagraph"/>
         <w:numPr>
           <w:ilvl w:val="0"/>
           <w:numId w:val="1"/>
@@ -1804,30 +1983,34 @@
         <w:t xml:space="preserve"> cours de création</w:t>
       </w:r>
       <w:r>
-        <w:t xml:space="preserve"> (bleu).</w:t>
-      </w:r>
-    </w:p>
-    <w:p>
-      <w:pPr>
-        <w:pStyle w:val="Titre3"/>
+        <w:t xml:space="preserve"> (bleu)</w:t>
+      </w:r>
+    </w:p>
+    <w:p>
+      <w:pPr>
+        <w:pStyle w:val="Heading3"/>
       </w:pPr>
       <w:r>
         <w:t>page commande</w:t>
       </w:r>
     </w:p>
-    <w:p>
+    <w:p/>
+    <w:p>
+      <w:pPr>
+        <w:spacing w:before="0" w:after="0"/>
+      </w:pPr>
       <w:r>
         <w:rPr>
           <w:noProof/>
         </w:rPr>
         <w:drawing>
-          <wp:anchor distT="0" distB="0" distL="114300" distR="114300" simplePos="0" relativeHeight="251679744" behindDoc="0" locked="0" layoutInCell="1" allowOverlap="1" wp14:anchorId="0F8CAF35" wp14:editId="06CD5306">
+          <wp:anchor distT="0" distB="0" distL="114300" distR="114300" simplePos="0" relativeHeight="251679744" behindDoc="0" locked="0" layoutInCell="1" allowOverlap="1" wp14:anchorId="0F8CAF35" wp14:editId="1B8A603A">
             <wp:simplePos x="0" y="0"/>
             <wp:positionH relativeFrom="margin">
               <wp:align>left</wp:align>
             </wp:positionH>
             <wp:positionV relativeFrom="paragraph">
-              <wp:posOffset>217805</wp:posOffset>
+              <wp:posOffset>7620</wp:posOffset>
             </wp:positionV>
             <wp:extent cx="2704465" cy="1435100"/>
             <wp:effectExtent l="152400" t="152400" r="362585" b="355600"/>
@@ -1886,13 +2069,14 @@
           </wp:anchor>
         </w:drawing>
       </w:r>
-    </w:p>
-    <w:p>
       <w:r>
         <w:t xml:space="preserve">Cette page permet de visualiser plus précisément l’information relative à la commande. </w:t>
       </w:r>
     </w:p>
     <w:p>
+      <w:pPr>
+        <w:spacing w:after="0"/>
+      </w:pPr>
       <w:r>
         <w:t>Dans le cas d’une commande déjà validée, aucune action n’est possible.</w:t>
       </w:r>
@@ -1902,13 +2086,14 @@
         <w:t>Pour une commande payée mais pas encore validée, il est possible de valider la commande.</w:t>
       </w:r>
     </w:p>
+    <w:p/>
     <w:p>
       <w:r>
         <w:rPr>
           <w:noProof/>
         </w:rPr>
         <w:drawing>
-          <wp:anchor distT="0" distB="0" distL="114300" distR="114300" simplePos="0" relativeHeight="251678720" behindDoc="0" locked="0" layoutInCell="1" allowOverlap="1" wp14:anchorId="6372BC62" wp14:editId="366790CD">
+          <wp:anchor distT="0" distB="0" distL="114300" distR="114300" simplePos="0" relativeHeight="251678720" behindDoc="0" locked="0" layoutInCell="1" allowOverlap="1" wp14:anchorId="6372BC62" wp14:editId="041E4620">
             <wp:simplePos x="0" y="0"/>
             <wp:positionH relativeFrom="margin">
               <wp:align>left</wp:align>
@@ -1977,114 +2162,111 @@
         <w:t xml:space="preserve">Si la commande est encore en cours de création, que le client ne l’a toujours pas payée, </w:t>
       </w:r>
       <w:r>
-        <w:t>il est possible de supprimer cette commande. Tous les articles seront bien sur ajouté au stock.</w:t>
-      </w:r>
-    </w:p>
-    <w:p>
-      <w:pPr>
-        <w:rPr>
-          <w:caps/>
-          <w:spacing w:val="15"/>
-        </w:rPr>
-      </w:pPr>
-      <w:r>
-        <w:t>Cela permet aux administrateurs de faire la trie dans des commandes potentiellement perdu par des utilisateurs qui ne serait pas connecté.</w:t>
+        <w:t xml:space="preserve">il est possible de supprimer cette commande. Tous les articles seront bien sur </w:t>
+      </w:r>
+      <w:r>
+        <w:t>remis en</w:t>
+      </w:r>
+      <w:r>
+        <w:t xml:space="preserve"> stock.</w:t>
+      </w:r>
+    </w:p>
+    <w:p>
+      <w:r>
+        <w:t>Cela permet aux administrateurs de faire l</w:t>
+      </w:r>
+      <w:r>
+        <w:t>e tri</w:t>
+      </w:r>
+      <w:r>
+        <w:t xml:space="preserve"> dans des commandes potentiellement perdu par des utilisateurs qui ne serait pas connecté.</w:t>
+      </w:r>
+      <w:r>
+        <w:t xml:space="preserve"> Ce tri pourrait être assez facilement automatisé.</w:t>
       </w:r>
       <w:r>
         <w:br w:type="page"/>
       </w:r>
     </w:p>
-    <w:p>
-      <w:pPr>
-        <w:pStyle w:val="Titre2"/>
-      </w:pPr>
-      <w:r>
-        <w:lastRenderedPageBreak/>
+    <w:p/>
+    <w:p>
+      <w:pPr>
+        <w:pStyle w:val="Heading2"/>
+      </w:pPr>
+      <w:r>
         <w:t xml:space="preserve">Répartition des rôles dans l’équipe </w:t>
       </w:r>
     </w:p>
     <w:p>
       <w:r>
-        <w:t>Nous n’avions pas de préférence particulière pour la repartions des rôles. Nous nous somme</w:t>
-      </w:r>
-      <w:r>
-        <w:t>s</w:t>
-      </w:r>
-      <w:r>
-        <w:t xml:space="preserve"> donc </w:t>
-      </w:r>
-      <w:r>
-        <w:t>réparti</w:t>
-      </w:r>
-      <w:r>
-        <w:t xml:space="preserve"> les ta</w:t>
-      </w:r>
-      <w:r>
-        <w:t>ches au fur et à mesure :</w:t>
-      </w:r>
-    </w:p>
-    <w:p>
-      <w:r>
-        <w:t xml:space="preserve">De façon générale, on peut répartir </w:t>
-      </w:r>
-      <w:r>
-        <w:t>les tâches effectuées</w:t>
-      </w:r>
-      <w:r>
-        <w:t xml:space="preserve"> de la sorte :</w:t>
-      </w:r>
-    </w:p>
-    <w:p>
-      <w:pPr>
-        <w:pStyle w:val="Paragraphedeliste"/>
+        <w:t xml:space="preserve">Nous n’avions pas de préférence particulière pour la repartions des rôles. </w:t>
+      </w:r>
+      <w:r>
+        <w:t xml:space="preserve">Nous avons donc créé une liste de tâches au préalable, et les avons effectués au fur et </w:t>
+      </w:r>
+      <w:r>
+        <w:t>à</w:t>
+      </w:r>
+      <w:r>
+        <w:t xml:space="preserve"> mesure.</w:t>
+      </w:r>
+    </w:p>
+    <w:p>
+      <w:r>
+        <w:t xml:space="preserve">La répartition des taches s’est faite ainsi : </w:t>
+      </w:r>
+    </w:p>
+    <w:p>
+      <w:pPr>
+        <w:pStyle w:val="ListParagraph"/>
         <w:numPr>
           <w:ilvl w:val="0"/>
           <w:numId w:val="1"/>
         </w:numPr>
       </w:pPr>
       <w:r>
-        <w:t>Mise en place des fichiers (Antonin)</w:t>
-      </w:r>
-    </w:p>
-    <w:p>
-      <w:pPr>
-        <w:pStyle w:val="Paragraphedeliste"/>
+        <w:t>Mise en place de</w:t>
+      </w:r>
+      <w:r>
+        <w:t xml:space="preserve"> l’arborescence dossier/</w:t>
+      </w:r>
+      <w:r>
+        <w:t>fichiers</w:t>
+      </w:r>
+      <w:r>
+        <w:t xml:space="preserve"> principaux</w:t>
+      </w:r>
+      <w:r>
+        <w:t xml:space="preserve"> (Antonin)</w:t>
+      </w:r>
+    </w:p>
+    <w:p>
+      <w:pPr>
+        <w:pStyle w:val="ListParagraph"/>
         <w:numPr>
           <w:ilvl w:val="0"/>
           <w:numId w:val="1"/>
         </w:numPr>
       </w:pPr>
       <w:r>
-        <w:t>Page</w:t>
-      </w:r>
-      <w:r>
-        <w:t xml:space="preserve"> accueil</w:t>
-      </w:r>
-      <w:r>
-        <w:t xml:space="preserve"> (Thomas/ChatGPT)</w:t>
-      </w:r>
-    </w:p>
-    <w:p>
-      <w:pPr>
-        <w:pStyle w:val="Paragraphedeliste"/>
+        <w:t>Page accueil (Thomas/ChatGPT)</w:t>
+      </w:r>
+    </w:p>
+    <w:p>
+      <w:pPr>
+        <w:pStyle w:val="ListParagraph"/>
         <w:numPr>
           <w:ilvl w:val="0"/>
           <w:numId w:val="1"/>
         </w:numPr>
       </w:pPr>
       <w:r>
-        <w:t>Barre</w:t>
-      </w:r>
-      <w:r>
-        <w:t xml:space="preserve"> de navigation</w:t>
-      </w:r>
-      <w:r>
-        <w:t xml:space="preserve"> (Antonin)</w:t>
-      </w:r>
-    </w:p>
-    <w:p>
-      <w:pPr>
-        <w:pStyle w:val="Paragraphedeliste"/>
+        <w:t>Barre de navigation (Antonin)</w:t>
+      </w:r>
+    </w:p>
+    <w:p>
+      <w:pPr>
+        <w:pStyle w:val="ListParagraph"/>
         <w:numPr>
           <w:ilvl w:val="0"/>
           <w:numId w:val="1"/>
@@ -2094,39 +2276,24 @@
         <w:t>Page/objet/Contrôleur Shop</w:t>
       </w:r>
       <w:r>
-        <w:t xml:space="preserve"> </w:t>
-      </w:r>
-      <w:r>
-        <w:t>(</w:t>
-      </w:r>
-      <w:r>
-        <w:t>Thomas</w:t>
-      </w:r>
-      <w:r>
-        <w:t>)</w:t>
-      </w:r>
-    </w:p>
-    <w:p>
-      <w:pPr>
-        <w:pStyle w:val="Paragraphedeliste"/>
+        <w:t xml:space="preserve"> (Thomas)</w:t>
+      </w:r>
+    </w:p>
+    <w:p>
+      <w:pPr>
+        <w:pStyle w:val="ListParagraph"/>
         <w:numPr>
           <w:ilvl w:val="0"/>
           <w:numId w:val="1"/>
         </w:numPr>
       </w:pPr>
       <w:r>
-        <w:t xml:space="preserve">Page/objet/Contrôleur </w:t>
-      </w:r>
-      <w:r>
-        <w:t xml:space="preserve">Produit </w:t>
-      </w:r>
-      <w:r>
-        <w:t>(Antonin)</w:t>
-      </w:r>
-    </w:p>
-    <w:p>
-      <w:pPr>
-        <w:pStyle w:val="Paragraphedeliste"/>
+        <w:t>Page/objet/Contrôleur Produit (Antonin)</w:t>
+      </w:r>
+    </w:p>
+    <w:p>
+      <w:pPr>
+        <w:pStyle w:val="ListParagraph"/>
         <w:numPr>
           <w:ilvl w:val="0"/>
           <w:numId w:val="1"/>
@@ -2138,79 +2305,76 @@
     </w:p>
     <w:p>
       <w:pPr>
-        <w:pStyle w:val="Paragraphedeliste"/>
+        <w:pStyle w:val="ListParagraph"/>
         <w:numPr>
           <w:ilvl w:val="0"/>
           <w:numId w:val="1"/>
         </w:numPr>
       </w:pPr>
       <w:r>
-        <w:t>Objet/Contrôleur Panier (Antonin)</w:t>
-      </w:r>
-    </w:p>
-    <w:p>
-      <w:pPr>
-        <w:pStyle w:val="Paragraphedeliste"/>
+        <w:t>Objet/Contrôleur Panier (Antonin</w:t>
+      </w:r>
+      <w:r>
+        <w:t>)</w:t>
+      </w:r>
+    </w:p>
+    <w:p>
+      <w:pPr>
+        <w:pStyle w:val="ListParagraph"/>
         <w:numPr>
           <w:ilvl w:val="0"/>
           <w:numId w:val="1"/>
         </w:numPr>
       </w:pPr>
       <w:r>
-        <w:t xml:space="preserve">Gestion de la connexion et de la création de compte </w:t>
-      </w:r>
-      <w:r>
-        <w:t>(Antonin)</w:t>
-      </w:r>
-    </w:p>
-    <w:p>
-      <w:pPr>
-        <w:pStyle w:val="Paragraphedeliste"/>
+        <w:t>Gestion de la connexion et de la création de compte (Antonin)</w:t>
+      </w:r>
+    </w:p>
+    <w:p>
+      <w:pPr>
+        <w:pStyle w:val="ListParagraph"/>
         <w:numPr>
           <w:ilvl w:val="0"/>
           <w:numId w:val="1"/>
         </w:numPr>
       </w:pPr>
       <w:r>
-        <w:t>Modification sur la BDD (Antonin)</w:t>
-      </w:r>
-    </w:p>
-    <w:p>
-      <w:pPr>
-        <w:pStyle w:val="Paragraphedeliste"/>
+        <w:t>Gestion de la connexion admin (Antonin</w:t>
+      </w:r>
+      <w:r>
+        <w:t>)</w:t>
+      </w:r>
+    </w:p>
+    <w:p>
+      <w:pPr>
+        <w:pStyle w:val="ListParagraph"/>
         <w:numPr>
           <w:ilvl w:val="0"/>
           <w:numId w:val="1"/>
         </w:numPr>
       </w:pPr>
       <w:r>
-        <w:t>Gestion de la connexion</w:t>
-      </w:r>
-      <w:r>
-        <w:t xml:space="preserve"> admin (Antonin)</w:t>
-      </w:r>
-    </w:p>
-    <w:p>
-      <w:pPr>
-        <w:pStyle w:val="Paragraphedeliste"/>
+        <w:t>Modification sur la BDD (Antonin</w:t>
+      </w:r>
+      <w:r>
+        <w:t xml:space="preserve"> &amp; Thomas)</w:t>
+      </w:r>
+    </w:p>
+    <w:p>
+      <w:pPr>
+        <w:pStyle w:val="ListParagraph"/>
         <w:numPr>
           <w:ilvl w:val="0"/>
           <w:numId w:val="1"/>
         </w:numPr>
       </w:pPr>
       <w:r>
-        <w:t>Page/objet/Contrôleur</w:t>
-      </w:r>
-      <w:r>
-        <w:t xml:space="preserve"> Gestion des commandes par l’admin (</w:t>
-      </w:r>
-      <w:r>
-        <w:t>Antonin)</w:t>
-      </w:r>
-    </w:p>
-    <w:p>
-      <w:pPr>
-        <w:pStyle w:val="Paragraphedeliste"/>
+        <w:t>Page/objet/Contrôleur Gestion des commandes par l’admin (Antonin)</w:t>
+      </w:r>
+    </w:p>
+    <w:p>
+      <w:pPr>
+        <w:pStyle w:val="ListParagraph"/>
         <w:numPr>
           <w:ilvl w:val="0"/>
           <w:numId w:val="1"/>
@@ -2222,7 +2386,7 @@
     </w:p>
     <w:p>
       <w:pPr>
-        <w:pStyle w:val="Paragraphedeliste"/>
+        <w:pStyle w:val="ListParagraph"/>
         <w:numPr>
           <w:ilvl w:val="0"/>
           <w:numId w:val="1"/>
@@ -2234,7 +2398,7 @@
     </w:p>
     <w:p>
       <w:pPr>
-        <w:pStyle w:val="Paragraphedeliste"/>
+        <w:pStyle w:val="ListParagraph"/>
         <w:numPr>
           <w:ilvl w:val="0"/>
           <w:numId w:val="1"/>
@@ -2246,7 +2410,7 @@
     </w:p>
     <w:p>
       <w:pPr>
-        <w:pStyle w:val="Paragraphedeliste"/>
+        <w:pStyle w:val="ListParagraph"/>
         <w:numPr>
           <w:ilvl w:val="0"/>
           <w:numId w:val="1"/>
@@ -2258,7 +2422,12 @@
     </w:p>
     <w:p>
       <w:pPr>
-        <w:pStyle w:val="Titre2"/>
+        <w:ind w:left="360"/>
+      </w:pPr>
+    </w:p>
+    <w:p>
+      <w:pPr>
+        <w:pStyle w:val="Heading2"/>
       </w:pPr>
       <w:r>
         <w:t>difficultés rencontrées et les solutions mises en œuvre</w:t>
@@ -2266,12 +2435,60 @@
     </w:p>
     <w:p>
       <w:r>
-        <w:t>Le premier problème auquel nous nous somme heurter fut la mise en place de l’environnement Twig avec Composeur. Cela nous a pris un certain temps mais nous avons finalement réussi et nous nous somme lancer dans le vif du projet.</w:t>
-      </w:r>
-    </w:p>
-    <w:p>
-      <w:r>
-        <w:t xml:space="preserve">Une autre difficulté que nous avons rencontrée fut la fusion des paniers, car il y avait beaucoup de cas diffèrent à gérer. En suppriment puis réécrivent une partie de notre code nous avons pu réessayer avec en tête des objectifs plus claire. Finalement, tout fonctionne : se connecter après avoir remplis sont panier ajoute bien le nouveau panier au compte, et si le compte </w:t>
+        <w:t>Le premier problème auquel nous nous somme heurter fut la mise en place de l’environnement Twig avec Compose</w:t>
+      </w:r>
+      <w:r>
+        <w:t xml:space="preserve">r. </w:t>
+      </w:r>
+      <w:r>
+        <w:t>À la suite d’une</w:t>
+      </w:r>
+      <w:r>
+        <w:t xml:space="preserve"> étrange</w:t>
+      </w:r>
+      <w:r>
+        <w:t xml:space="preserve"> </w:t>
+      </w:r>
+      <w:r>
+        <w:t xml:space="preserve">série d’échecs, d’erreurs et d’autres problèmes de compatibilité, </w:t>
+      </w:r>
+      <w:r>
+        <w:t xml:space="preserve">nous avons finalement réussi et </w:t>
+      </w:r>
+      <w:r>
+        <w:t>avons pu nous</w:t>
+      </w:r>
+      <w:r>
+        <w:t xml:space="preserve"> lancer dans le vif du projet.</w:t>
+      </w:r>
+    </w:p>
+    <w:p>
+      <w:r>
+        <w:t>Une autre difficulté que nous avons rencontrée fut la fusion des paniers</w:t>
+      </w:r>
+      <w:r>
+        <w:t>.</w:t>
+      </w:r>
+      <w:r>
+        <w:t xml:space="preserve"> </w:t>
+      </w:r>
+      <w:r>
+        <w:t>Pour causes : le nombre important de</w:t>
+      </w:r>
+      <w:r>
+        <w:t xml:space="preserve"> cas diffèrent à gérer. En supprim</w:t>
+      </w:r>
+      <w:r>
+        <w:t>a</w:t>
+      </w:r>
+      <w:r>
+        <w:t>nt puis réécriv</w:t>
+      </w:r>
+      <w:r>
+        <w:t>a</w:t>
+      </w:r>
+      <w:r>
+        <w:t xml:space="preserve">nt une partie de notre code nous avons pu réessayer avec en tête des objectifs plus clair. Finalement, tout fonctionne : se connecter après avoir remplis sont panier ajoute bien le nouveau panier au compte, et si le compte </w:t>
       </w:r>
       <w:r>
         <w:t>avait</w:t>
@@ -2292,7 +2509,10 @@
         <w:t xml:space="preserve"> </w:t>
       </w:r>
       <w:r>
-        <w:t>fusionnent en se sommant.</w:t>
+        <w:t>fusionnent en se sommant</w:t>
+      </w:r>
+      <w:r>
+        <w:t>.</w:t>
       </w:r>
     </w:p>
     <w:p>
@@ -2322,14 +2542,12 @@
       <w:r>
         <w:t xml:space="preserve">. Ensuite grâce a un </w:t>
       </w:r>
-      <w:proofErr w:type="gramStart"/>
       <w:r>
         <w:t>getElementsByName</w:t>
       </w:r>
       <w:r>
         <w:t>(</w:t>
       </w:r>
-      <w:proofErr w:type="gramEnd"/>
       <w:r>
         <w:t xml:space="preserve">) et un </w:t>
       </w:r>
@@ -2344,6 +2562,127 @@
       </w:r>
       <w:r>
         <w:t>.</w:t>
+      </w:r>
+    </w:p>
+    <w:p/>
+    <w:p/>
+    <w:p/>
+    <w:p/>
+    <w:p>
+      <w:pPr>
+        <w:pStyle w:val="Heading2"/>
+      </w:pPr>
+      <w:r>
+        <w:t>conclusion</w:t>
+      </w:r>
+    </w:p>
+    <w:p>
+      <w:r>
+        <w:t>Finalement</w:t>
+      </w:r>
+      <w:r>
+        <w:t>, il n’y a</w:t>
+      </w:r>
+      <w:r>
+        <w:t xml:space="preserve">ura pas eu </w:t>
+      </w:r>
+      <w:r>
+        <w:t>d’immense problème insoluble</w:t>
+      </w:r>
+      <w:r>
+        <w:t xml:space="preserve"> dans </w:t>
+      </w:r>
+      <w:r>
+        <w:t>c</w:t>
+      </w:r>
+      <w:r>
+        <w:t>e projet. Nous nous sommes heurtés à de nombreu</w:t>
+      </w:r>
+      <w:r>
+        <w:t>x</w:t>
+      </w:r>
+      <w:r>
+        <w:t xml:space="preserve"> </w:t>
+      </w:r>
+      <w:r>
+        <w:t xml:space="preserve">casses tête </w:t>
+      </w:r>
+      <w:r>
+        <w:t xml:space="preserve">à taille réduite. Chaque contrôleur demande de réfléchir à sa mise en œuvre, et coder autant de ligne est assez chronophage. C’est aussi l’intérêt du MVC : Le site n’est pas un immense bloc de pierre qui ne veut pas rouler, mais l’ensemble des pièces d’une roue qui ne demande qu’à être assemblée. Si </w:t>
+      </w:r>
+      <w:r>
+        <w:t>on n’arrive pas</w:t>
+      </w:r>
+      <w:r>
+        <w:t xml:space="preserve"> </w:t>
+      </w:r>
+      <w:r>
+        <w:t>à</w:t>
+      </w:r>
+      <w:r>
+        <w:t xml:space="preserve"> faire une pièce, on peut en faire une autre en attendant ce que cela dérange</w:t>
+      </w:r>
+      <w:r>
+        <w:t xml:space="preserve"> trop le déroulé de la construction.</w:t>
+      </w:r>
+    </w:p>
+    <w:p>
+      <w:r>
+        <w:t xml:space="preserve">Ce Projet illustre encore l’importance du travail en équipe : en effet il aurait été fort ardu </w:t>
+      </w:r>
+      <w:r>
+        <w:t>si ce n’est</w:t>
+      </w:r>
+      <w:r>
+        <w:t xml:space="preserve"> impossible pour un membre</w:t>
+      </w:r>
+      <w:r>
+        <w:t xml:space="preserve"> de ce groupe</w:t>
+      </w:r>
+      <w:r>
+        <w:t xml:space="preserve"> seul</w:t>
+      </w:r>
+      <w:r>
+        <w:t xml:space="preserve"> de rendre le livrable dans les temps</w:t>
+      </w:r>
+      <w:r>
+        <w:t xml:space="preserve">. </w:t>
+      </w:r>
+    </w:p>
+    <w:p/>
+    <w:p/>
+    <w:p/>
+    <w:p/>
+    <w:p>
+      <w:pPr>
+        <w:jc w:val="right"/>
+        <w:rPr>
+          <w:sz w:val="22"/>
+          <w:szCs w:val="22"/>
+        </w:rPr>
+      </w:pPr>
+      <w:r>
+        <w:rPr>
+          <w:sz w:val="22"/>
+          <w:szCs w:val="22"/>
+        </w:rPr>
+        <w:t xml:space="preserve">Rapport rédigé par </w:t>
+      </w:r>
+    </w:p>
+    <w:p>
+      <w:pPr>
+        <w:jc w:val="right"/>
+        <w:rPr>
+          <w:sz w:val="22"/>
+          <w:szCs w:val="22"/>
+        </w:rPr>
+      </w:pPr>
+      <w:r>
+        <w:rPr>
+          <w:sz w:val="22"/>
+          <w:szCs w:val="22"/>
+        </w:rPr>
+        <w:t>Sylvestre Antonin &amp; Blanché Thomas</w:t>
       </w:r>
     </w:p>
     <w:sectPr>
@@ -2874,11 +3213,11 @@
     <w:qFormat/>
     <w:rsid w:val="00A43F25"/>
   </w:style>
-  <w:style w:type="paragraph" w:styleId="Titre1">
+  <w:style w:type="paragraph" w:styleId="Heading1">
     <w:name w:val="heading 1"/>
     <w:basedOn w:val="Normal"/>
     <w:next w:val="Normal"/>
-    <w:link w:val="Titre1Car"/>
+    <w:link w:val="Heading1Char"/>
     <w:uiPriority w:val="9"/>
     <w:qFormat/>
     <w:rsid w:val="00A43F25"/>
@@ -2901,11 +3240,11 @@
       <w:szCs w:val="22"/>
     </w:rPr>
   </w:style>
-  <w:style w:type="paragraph" w:styleId="Titre2">
+  <w:style w:type="paragraph" w:styleId="Heading2">
     <w:name w:val="heading 2"/>
     <w:basedOn w:val="Normal"/>
     <w:next w:val="Normal"/>
-    <w:link w:val="Titre2Car"/>
+    <w:link w:val="Heading2Char"/>
     <w:uiPriority w:val="9"/>
     <w:unhideWhenUsed/>
     <w:qFormat/>
@@ -2926,11 +3265,11 @@
       <w:spacing w:val="15"/>
     </w:rPr>
   </w:style>
-  <w:style w:type="paragraph" w:styleId="Titre3">
+  <w:style w:type="paragraph" w:styleId="Heading3">
     <w:name w:val="heading 3"/>
     <w:basedOn w:val="Normal"/>
     <w:next w:val="Normal"/>
-    <w:link w:val="Titre3Car"/>
+    <w:link w:val="Heading3Char"/>
     <w:uiPriority w:val="9"/>
     <w:unhideWhenUsed/>
     <w:qFormat/>
@@ -2948,11 +3287,11 @@
       <w:spacing w:val="15"/>
     </w:rPr>
   </w:style>
-  <w:style w:type="paragraph" w:styleId="Titre4">
+  <w:style w:type="paragraph" w:styleId="Heading4">
     <w:name w:val="heading 4"/>
     <w:basedOn w:val="Normal"/>
     <w:next w:val="Normal"/>
-    <w:link w:val="Titre4Car"/>
+    <w:link w:val="Heading4Char"/>
     <w:uiPriority w:val="9"/>
     <w:semiHidden/>
     <w:unhideWhenUsed/>
@@ -2971,11 +3310,11 @@
       <w:spacing w:val="10"/>
     </w:rPr>
   </w:style>
-  <w:style w:type="paragraph" w:styleId="Titre5">
+  <w:style w:type="paragraph" w:styleId="Heading5">
     <w:name w:val="heading 5"/>
     <w:basedOn w:val="Normal"/>
     <w:next w:val="Normal"/>
-    <w:link w:val="Titre5Car"/>
+    <w:link w:val="Heading5Char"/>
     <w:uiPriority w:val="9"/>
     <w:semiHidden/>
     <w:unhideWhenUsed/>
@@ -2994,11 +3333,11 @@
       <w:spacing w:val="10"/>
     </w:rPr>
   </w:style>
-  <w:style w:type="paragraph" w:styleId="Titre6">
+  <w:style w:type="paragraph" w:styleId="Heading6">
     <w:name w:val="heading 6"/>
     <w:basedOn w:val="Normal"/>
     <w:next w:val="Normal"/>
-    <w:link w:val="Titre6Car"/>
+    <w:link w:val="Heading6Char"/>
     <w:uiPriority w:val="9"/>
     <w:semiHidden/>
     <w:unhideWhenUsed/>
@@ -3017,11 +3356,11 @@
       <w:spacing w:val="10"/>
     </w:rPr>
   </w:style>
-  <w:style w:type="paragraph" w:styleId="Titre7">
+  <w:style w:type="paragraph" w:styleId="Heading7">
     <w:name w:val="heading 7"/>
     <w:basedOn w:val="Normal"/>
     <w:next w:val="Normal"/>
-    <w:link w:val="Titre7Car"/>
+    <w:link w:val="Heading7Char"/>
     <w:uiPriority w:val="9"/>
     <w:semiHidden/>
     <w:unhideWhenUsed/>
@@ -3037,11 +3376,11 @@
       <w:spacing w:val="10"/>
     </w:rPr>
   </w:style>
-  <w:style w:type="paragraph" w:styleId="Titre8">
+  <w:style w:type="paragraph" w:styleId="Heading8">
     <w:name w:val="heading 8"/>
     <w:basedOn w:val="Normal"/>
     <w:next w:val="Normal"/>
-    <w:link w:val="Titre8Car"/>
+    <w:link w:val="Heading8Char"/>
     <w:uiPriority w:val="9"/>
     <w:semiHidden/>
     <w:unhideWhenUsed/>
@@ -3058,11 +3397,11 @@
       <w:szCs w:val="18"/>
     </w:rPr>
   </w:style>
-  <w:style w:type="paragraph" w:styleId="Titre9">
+  <w:style w:type="paragraph" w:styleId="Heading9">
     <w:name w:val="heading 9"/>
     <w:basedOn w:val="Normal"/>
     <w:next w:val="Normal"/>
-    <w:link w:val="Titre9Car"/>
+    <w:link w:val="Heading9Char"/>
     <w:uiPriority w:val="9"/>
     <w:semiHidden/>
     <w:unhideWhenUsed/>
@@ -3081,13 +3420,13 @@
       <w:szCs w:val="18"/>
     </w:rPr>
   </w:style>
-  <w:style w:type="character" w:default="1" w:styleId="Policepardfaut">
+  <w:style w:type="character" w:default="1" w:styleId="DefaultParagraphFont">
     <w:name w:val="Default Paragraph Font"/>
     <w:uiPriority w:val="1"/>
     <w:semiHidden/>
     <w:unhideWhenUsed/>
   </w:style>
-  <w:style w:type="table" w:default="1" w:styleId="TableauNormal">
+  <w:style w:type="table" w:default="1" w:styleId="TableNormal">
     <w:name w:val="Normal Table"/>
     <w:uiPriority w:val="99"/>
     <w:semiHidden/>
@@ -3102,16 +3441,16 @@
       </w:tblCellMar>
     </w:tblPr>
   </w:style>
-  <w:style w:type="numbering" w:default="1" w:styleId="Aucuneliste">
+  <w:style w:type="numbering" w:default="1" w:styleId="NoList">
     <w:name w:val="No List"/>
     <w:uiPriority w:val="99"/>
     <w:semiHidden/>
     <w:unhideWhenUsed/>
   </w:style>
-  <w:style w:type="character" w:customStyle="1" w:styleId="Titre1Car">
-    <w:name w:val="Titre 1 Car"/>
-    <w:basedOn w:val="Policepardfaut"/>
-    <w:link w:val="Titre1"/>
+  <w:style w:type="character" w:customStyle="1" w:styleId="Heading1Char">
+    <w:name w:val="Heading 1 Char"/>
+    <w:basedOn w:val="DefaultParagraphFont"/>
+    <w:link w:val="Heading1"/>
     <w:uiPriority w:val="9"/>
     <w:rsid w:val="00A43F25"/>
     <w:rPr>
@@ -3123,10 +3462,10 @@
       <w:shd w:val="clear" w:color="auto" w:fill="F07F09" w:themeFill="accent1"/>
     </w:rPr>
   </w:style>
-  <w:style w:type="character" w:customStyle="1" w:styleId="Titre2Car">
-    <w:name w:val="Titre 2 Car"/>
-    <w:basedOn w:val="Policepardfaut"/>
-    <w:link w:val="Titre2"/>
+  <w:style w:type="character" w:customStyle="1" w:styleId="Heading2Char">
+    <w:name w:val="Heading 2 Char"/>
+    <w:basedOn w:val="DefaultParagraphFont"/>
+    <w:link w:val="Heading2"/>
     <w:uiPriority w:val="9"/>
     <w:rsid w:val="00A43F25"/>
     <w:rPr>
@@ -3135,10 +3474,10 @@
       <w:shd w:val="clear" w:color="auto" w:fill="FDE5CC" w:themeFill="accent1" w:themeFillTint="33"/>
     </w:rPr>
   </w:style>
-  <w:style w:type="character" w:customStyle="1" w:styleId="Titre3Car">
-    <w:name w:val="Titre 3 Car"/>
-    <w:basedOn w:val="Policepardfaut"/>
-    <w:link w:val="Titre3"/>
+  <w:style w:type="character" w:customStyle="1" w:styleId="Heading3Char">
+    <w:name w:val="Heading 3 Char"/>
+    <w:basedOn w:val="DefaultParagraphFont"/>
+    <w:link w:val="Heading3"/>
     <w:uiPriority w:val="9"/>
     <w:rsid w:val="00A43F25"/>
     <w:rPr>
@@ -3147,10 +3486,10 @@
       <w:spacing w:val="15"/>
     </w:rPr>
   </w:style>
-  <w:style w:type="character" w:customStyle="1" w:styleId="Titre4Car">
-    <w:name w:val="Titre 4 Car"/>
-    <w:basedOn w:val="Policepardfaut"/>
-    <w:link w:val="Titre4"/>
+  <w:style w:type="character" w:customStyle="1" w:styleId="Heading4Char">
+    <w:name w:val="Heading 4 Char"/>
+    <w:basedOn w:val="DefaultParagraphFont"/>
+    <w:link w:val="Heading4"/>
     <w:uiPriority w:val="9"/>
     <w:semiHidden/>
     <w:rsid w:val="00A43F25"/>
@@ -3160,10 +3499,10 @@
       <w:spacing w:val="10"/>
     </w:rPr>
   </w:style>
-  <w:style w:type="character" w:customStyle="1" w:styleId="Titre5Car">
-    <w:name w:val="Titre 5 Car"/>
-    <w:basedOn w:val="Policepardfaut"/>
-    <w:link w:val="Titre5"/>
+  <w:style w:type="character" w:customStyle="1" w:styleId="Heading5Char">
+    <w:name w:val="Heading 5 Char"/>
+    <w:basedOn w:val="DefaultParagraphFont"/>
+    <w:link w:val="Heading5"/>
     <w:uiPriority w:val="9"/>
     <w:semiHidden/>
     <w:rsid w:val="00A43F25"/>
@@ -3173,10 +3512,10 @@
       <w:spacing w:val="10"/>
     </w:rPr>
   </w:style>
-  <w:style w:type="character" w:customStyle="1" w:styleId="Titre6Car">
-    <w:name w:val="Titre 6 Car"/>
-    <w:basedOn w:val="Policepardfaut"/>
-    <w:link w:val="Titre6"/>
+  <w:style w:type="character" w:customStyle="1" w:styleId="Heading6Char">
+    <w:name w:val="Heading 6 Char"/>
+    <w:basedOn w:val="DefaultParagraphFont"/>
+    <w:link w:val="Heading6"/>
     <w:uiPriority w:val="9"/>
     <w:semiHidden/>
     <w:rsid w:val="00A43F25"/>
@@ -3186,10 +3525,10 @@
       <w:spacing w:val="10"/>
     </w:rPr>
   </w:style>
-  <w:style w:type="character" w:customStyle="1" w:styleId="Titre7Car">
-    <w:name w:val="Titre 7 Car"/>
-    <w:basedOn w:val="Policepardfaut"/>
-    <w:link w:val="Titre7"/>
+  <w:style w:type="character" w:customStyle="1" w:styleId="Heading7Char">
+    <w:name w:val="Heading 7 Char"/>
+    <w:basedOn w:val="DefaultParagraphFont"/>
+    <w:link w:val="Heading7"/>
     <w:uiPriority w:val="9"/>
     <w:semiHidden/>
     <w:rsid w:val="00A43F25"/>
@@ -3199,10 +3538,10 @@
       <w:spacing w:val="10"/>
     </w:rPr>
   </w:style>
-  <w:style w:type="character" w:customStyle="1" w:styleId="Titre8Car">
-    <w:name w:val="Titre 8 Car"/>
-    <w:basedOn w:val="Policepardfaut"/>
-    <w:link w:val="Titre8"/>
+  <w:style w:type="character" w:customStyle="1" w:styleId="Heading8Char">
+    <w:name w:val="Heading 8 Char"/>
+    <w:basedOn w:val="DefaultParagraphFont"/>
+    <w:link w:val="Heading8"/>
     <w:uiPriority w:val="9"/>
     <w:semiHidden/>
     <w:rsid w:val="00A43F25"/>
@@ -3213,10 +3552,10 @@
       <w:szCs w:val="18"/>
     </w:rPr>
   </w:style>
-  <w:style w:type="character" w:customStyle="1" w:styleId="Titre9Car">
-    <w:name w:val="Titre 9 Car"/>
-    <w:basedOn w:val="Policepardfaut"/>
-    <w:link w:val="Titre9"/>
+  <w:style w:type="character" w:customStyle="1" w:styleId="Heading9Char">
+    <w:name w:val="Heading 9 Char"/>
+    <w:basedOn w:val="DefaultParagraphFont"/>
+    <w:link w:val="Heading9"/>
     <w:uiPriority w:val="9"/>
     <w:semiHidden/>
     <w:rsid w:val="00A43F25"/>
@@ -3229,11 +3568,11 @@
       <w:szCs w:val="18"/>
     </w:rPr>
   </w:style>
-  <w:style w:type="paragraph" w:styleId="Titre">
+  <w:style w:type="paragraph" w:styleId="Title">
     <w:name w:val="Title"/>
     <w:basedOn w:val="Normal"/>
     <w:next w:val="Normal"/>
-    <w:link w:val="TitreCar"/>
+    <w:link w:val="TitleChar"/>
     <w:uiPriority w:val="10"/>
     <w:qFormat/>
     <w:rsid w:val="00A43F25"/>
@@ -3249,10 +3588,10 @@
       <w:szCs w:val="52"/>
     </w:rPr>
   </w:style>
-  <w:style w:type="character" w:customStyle="1" w:styleId="TitreCar">
-    <w:name w:val="Titre Car"/>
-    <w:basedOn w:val="Policepardfaut"/>
-    <w:link w:val="Titre"/>
+  <w:style w:type="character" w:customStyle="1" w:styleId="TitleChar">
+    <w:name w:val="Title Char"/>
+    <w:basedOn w:val="DefaultParagraphFont"/>
+    <w:link w:val="Title"/>
     <w:uiPriority w:val="10"/>
     <w:rsid w:val="00A43F25"/>
     <w:rPr>
@@ -3264,11 +3603,11 @@
       <w:szCs w:val="52"/>
     </w:rPr>
   </w:style>
-  <w:style w:type="paragraph" w:styleId="Sous-titre">
+  <w:style w:type="paragraph" w:styleId="Subtitle">
     <w:name w:val="Subtitle"/>
     <w:basedOn w:val="Normal"/>
     <w:next w:val="Normal"/>
-    <w:link w:val="Sous-titreCar"/>
+    <w:link w:val="SubtitleChar"/>
     <w:uiPriority w:val="11"/>
     <w:qFormat/>
     <w:rsid w:val="00A43F25"/>
@@ -3283,10 +3622,10 @@
       <w:szCs w:val="21"/>
     </w:rPr>
   </w:style>
-  <w:style w:type="character" w:customStyle="1" w:styleId="Sous-titreCar">
-    <w:name w:val="Sous-titre Car"/>
-    <w:basedOn w:val="Policepardfaut"/>
-    <w:link w:val="Sous-titre"/>
+  <w:style w:type="character" w:customStyle="1" w:styleId="SubtitleChar">
+    <w:name w:val="Subtitle Char"/>
+    <w:basedOn w:val="DefaultParagraphFont"/>
+    <w:link w:val="Subtitle"/>
     <w:uiPriority w:val="11"/>
     <w:rsid w:val="00A43F25"/>
     <w:rPr>
@@ -3297,11 +3636,11 @@
       <w:szCs w:val="21"/>
     </w:rPr>
   </w:style>
-  <w:style w:type="paragraph" w:styleId="Citation">
+  <w:style w:type="paragraph" w:styleId="Quote">
     <w:name w:val="Quote"/>
     <w:basedOn w:val="Normal"/>
     <w:next w:val="Normal"/>
-    <w:link w:val="CitationCar"/>
+    <w:link w:val="QuoteChar"/>
     <w:uiPriority w:val="29"/>
     <w:qFormat/>
     <w:rsid w:val="00A43F25"/>
@@ -3312,10 +3651,10 @@
       <w:szCs w:val="24"/>
     </w:rPr>
   </w:style>
-  <w:style w:type="character" w:customStyle="1" w:styleId="CitationCar">
-    <w:name w:val="Citation Car"/>
-    <w:basedOn w:val="Policepardfaut"/>
-    <w:link w:val="Citation"/>
+  <w:style w:type="character" w:customStyle="1" w:styleId="QuoteChar">
+    <w:name w:val="Quote Char"/>
+    <w:basedOn w:val="DefaultParagraphFont"/>
+    <w:link w:val="Quote"/>
     <w:uiPriority w:val="29"/>
     <w:rsid w:val="00A43F25"/>
     <w:rPr>
@@ -3325,7 +3664,7 @@
       <w:szCs w:val="24"/>
     </w:rPr>
   </w:style>
-  <w:style w:type="paragraph" w:styleId="Paragraphedeliste">
+  <w:style w:type="paragraph" w:styleId="ListParagraph">
     <w:name w:val="List Paragraph"/>
     <w:basedOn w:val="Normal"/>
     <w:uiPriority w:val="34"/>
@@ -3336,7 +3675,7 @@
       <w:contextualSpacing/>
     </w:pPr>
   </w:style>
-  <w:style w:type="character" w:styleId="Accentuationintense">
+  <w:style w:type="character" w:styleId="IntenseEmphasis">
     <w:name w:val="Intense Emphasis"/>
     <w:uiPriority w:val="21"/>
     <w:qFormat/>
@@ -3349,11 +3688,11 @@
       <w:spacing w:val="10"/>
     </w:rPr>
   </w:style>
-  <w:style w:type="paragraph" w:styleId="Citationintense">
+  <w:style w:type="paragraph" w:styleId="IntenseQuote">
     <w:name w:val="Intense Quote"/>
     <w:basedOn w:val="Normal"/>
     <w:next w:val="Normal"/>
-    <w:link w:val="CitationintenseCar"/>
+    <w:link w:val="IntenseQuoteChar"/>
     <w:uiPriority w:val="30"/>
     <w:qFormat/>
     <w:rsid w:val="00A43F25"/>
@@ -3368,10 +3707,10 @@
       <w:szCs w:val="24"/>
     </w:rPr>
   </w:style>
-  <w:style w:type="character" w:customStyle="1" w:styleId="CitationintenseCar">
-    <w:name w:val="Citation intense Car"/>
-    <w:basedOn w:val="Policepardfaut"/>
-    <w:link w:val="Citationintense"/>
+  <w:style w:type="character" w:customStyle="1" w:styleId="IntenseQuoteChar">
+    <w:name w:val="Intense Quote Char"/>
+    <w:basedOn w:val="DefaultParagraphFont"/>
+    <w:link w:val="IntenseQuote"/>
     <w:uiPriority w:val="30"/>
     <w:rsid w:val="00A43F25"/>
     <w:rPr>
@@ -3380,7 +3719,7 @@
       <w:szCs w:val="24"/>
     </w:rPr>
   </w:style>
-  <w:style w:type="character" w:styleId="Rfrenceintense">
+  <w:style w:type="character" w:styleId="IntenseReference">
     <w:name w:val="Intense Reference"/>
     <w:uiPriority w:val="32"/>
     <w:qFormat/>
@@ -3394,7 +3733,7 @@
       <w:color w:val="F07F09" w:themeColor="accent1"/>
     </w:rPr>
   </w:style>
-  <w:style w:type="paragraph" w:styleId="Lgende">
+  <w:style w:type="paragraph" w:styleId="Caption">
     <w:name w:val="caption"/>
     <w:basedOn w:val="Normal"/>
     <w:next w:val="Normal"/>
@@ -3411,7 +3750,7 @@
       <w:szCs w:val="16"/>
     </w:rPr>
   </w:style>
-  <w:style w:type="character" w:styleId="lev">
+  <w:style w:type="character" w:styleId="Strong">
     <w:name w:val="Strong"/>
     <w:uiPriority w:val="22"/>
     <w:qFormat/>
@@ -3421,7 +3760,7 @@
       <w:bCs/>
     </w:rPr>
   </w:style>
-  <w:style w:type="character" w:styleId="Accentuation">
+  <w:style w:type="character" w:styleId="Emphasis">
     <w:name w:val="Emphasis"/>
     <w:uiPriority w:val="20"/>
     <w:qFormat/>
@@ -3432,7 +3771,7 @@
       <w:spacing w:val="5"/>
     </w:rPr>
   </w:style>
-  <w:style w:type="paragraph" w:styleId="Sansinterligne">
+  <w:style w:type="paragraph" w:styleId="NoSpacing">
     <w:name w:val="No Spacing"/>
     <w:uiPriority w:val="1"/>
     <w:qFormat/>
@@ -3441,7 +3780,7 @@
       <w:spacing w:after="0" w:line="240" w:lineRule="auto"/>
     </w:pPr>
   </w:style>
-  <w:style w:type="character" w:styleId="Accentuationlgre">
+  <w:style w:type="character" w:styleId="SubtleEmphasis">
     <w:name w:val="Subtle Emphasis"/>
     <w:uiPriority w:val="19"/>
     <w:qFormat/>
@@ -3452,7 +3791,7 @@
       <w:color w:val="773F04" w:themeColor="accent1" w:themeShade="7F"/>
     </w:rPr>
   </w:style>
-  <w:style w:type="character" w:styleId="Rfrencelgre">
+  <w:style w:type="character" w:styleId="SubtleReference">
     <w:name w:val="Subtle Reference"/>
     <w:uiPriority w:val="31"/>
     <w:qFormat/>
@@ -3463,7 +3802,7 @@
       <w:color w:val="F07F09" w:themeColor="accent1"/>
     </w:rPr>
   </w:style>
-  <w:style w:type="character" w:styleId="Titredulivre">
+  <w:style w:type="character" w:styleId="BookTitle">
     <w:name w:val="Book Title"/>
     <w:uiPriority w:val="33"/>
     <w:qFormat/>
@@ -3476,9 +3815,9 @@
       <w:spacing w:val="0"/>
     </w:rPr>
   </w:style>
-  <w:style w:type="paragraph" w:styleId="En-ttedetabledesmatires">
+  <w:style w:type="paragraph" w:styleId="TOCHeading">
     <w:name w:val="TOC Heading"/>
-    <w:basedOn w:val="Titre1"/>
+    <w:basedOn w:val="Heading1"/>
     <w:next w:val="Normal"/>
     <w:uiPriority w:val="39"/>
     <w:semiHidden/>
@@ -3489,9 +3828,9 @@
       <w:outlineLvl w:val="9"/>
     </w:pPr>
   </w:style>
-  <w:style w:type="character" w:styleId="Lienhypertexte">
+  <w:style w:type="character" w:styleId="Hyperlink">
     <w:name w:val="Hyperlink"/>
-    <w:basedOn w:val="Policepardfaut"/>
+    <w:basedOn w:val="DefaultParagraphFont"/>
     <w:uiPriority w:val="99"/>
     <w:unhideWhenUsed/>
     <w:rsid w:val="00920E6F"/>
@@ -3500,9 +3839,9 @@
       <w:u w:val="single"/>
     </w:rPr>
   </w:style>
-  <w:style w:type="character" w:styleId="Mentionnonrsolue">
+  <w:style w:type="character" w:styleId="UnresolvedMention">
     <w:name w:val="Unresolved Mention"/>
-    <w:basedOn w:val="Policepardfaut"/>
+    <w:basedOn w:val="DefaultParagraphFont"/>
     <w:uiPriority w:val="99"/>
     <w:semiHidden/>
     <w:unhideWhenUsed/>

</xml_diff>